<commit_message>
prep for ATM week 3
</commit_message>
<xml_diff>
--- a/FutureGroupGuides/Originals/ATM Series - new Week 3.docx
+++ b/FutureGroupGuides/Originals/ATM Series - new Week 3.docx
@@ -169,8 +169,6 @@
         </w:rPr>
         <w:t>,</w:t>
       </w:r>
-      <w:bookmarkStart w:id="0" w:name="_GoBack"/>
-      <w:bookmarkEnd w:id="0"/>
       <w:r>
         <w:rPr>
           <w:sz w:val="20"/>
@@ -302,7 +300,7 @@
           <w:sz w:val="20"/>
           <w:szCs w:val="20"/>
         </w:rPr>
-        <w:t xml:space="preserve">Sermon in a Sentence </w:t>
+        <w:t xml:space="preserve">SERMON IN A SENTENCE </w:t>
       </w:r>
     </w:p>
     <w:p>
@@ -360,8 +358,6 @@
       </w:pPr>
       <w:r>
         <w:rPr>
-          <w:b/>
-          <w:bCs/>
           <w:sz w:val="20"/>
           <w:szCs w:val="20"/>
         </w:rPr>
@@ -372,7 +368,7 @@
           <w:sz w:val="20"/>
           <w:szCs w:val="20"/>
         </w:rPr>
-        <w:t xml:space="preserve"> - “God can do anything, you know- far more than you could ever imagine or guess or request in your wildest dreams! He does it not by pushing us around but by working within us, his Spirit deeply and gently within us.” </w:t>
+        <w:t xml:space="preserve"> “God can do anything, you know- far more than you could ever imagine or guess or request in your wildest dreams! He does it not by pushing us around but by working within us, his Spirit deeply and gently within us.” </w:t>
       </w:r>
     </w:p>
     <w:p>
@@ -543,6 +539,7 @@
           <w:szCs w:val="20"/>
         </w:rPr>
       </w:pPr>
+      <w:bookmarkStart w:id="0" w:name="_GoBack"/>
       <w:r>
         <w:rPr>
           <w:sz w:val="20"/>
@@ -587,6 +584,7 @@
         <w:t>, how can you help improve this?</w:t>
       </w:r>
     </w:p>
+    <w:bookmarkEnd w:id="0"/>
     <w:p>
       <w:pPr>
         <w:spacing w:before="240" w:after="240"/>

</xml_diff>